<commit_message>
begin of creating CharactersCreator
</commit_message>
<xml_diff>
--- a/D&D Helper.docx
+++ b/D&D Helper.docx
@@ -112,6 +112,8 @@
       <w:r>
         <w:br w:type="page"/>
       </w:r>
+      <w:bookmarkStart w:id="0" w:name="_GoBack"/>
+      <w:bookmarkEnd w:id="0"/>
     </w:p>
     <w:p>
       <w:pPr>
@@ -1467,11 +1469,13 @@
                               <w:pStyle w:val="a7"/>
                               <w:rPr>
                                 <w:rFonts w:ascii="Impact" w:hAnsi="Impact"/>
+                                <w:color w:val="FFFF00"/>
                               </w:rPr>
                             </w:pPr>
                             <w:r>
                               <w:rPr>
                                 <w:rFonts w:ascii="Impact" w:hAnsi="Impact"/>
+                                <w:color w:val="FFFF00"/>
                               </w:rPr>
                               <w:t>Создание персонажей</w:t>
                             </w:r>
@@ -1502,11 +1506,13 @@
                         <w:pStyle w:val="a7"/>
                         <w:rPr>
                           <w:rFonts w:ascii="Impact" w:hAnsi="Impact"/>
+                          <w:color w:val="FFFF00"/>
                         </w:rPr>
                       </w:pPr>
                       <w:r>
                         <w:rPr>
                           <w:rFonts w:ascii="Impact" w:hAnsi="Impact"/>
+                          <w:color w:val="FFFF00"/>
                         </w:rPr>
                         <w:t>Создание персонажей</w:t>
                       </w:r>
@@ -1785,11 +1791,13 @@
                               <w:pStyle w:val="a7"/>
                               <w:rPr>
                                 <w:rFonts w:ascii="Impact" w:hAnsi="Impact"/>
+                                <w:color w:val="000000" w:themeColor="text1"/>
                               </w:rPr>
                             </w:pPr>
                             <w:r>
                               <w:rPr>
                                 <w:rFonts w:ascii="Impact" w:hAnsi="Impact"/>
+                                <w:color w:val="000000" w:themeColor="text1"/>
                               </w:rPr>
                               <w:t>База персонажей</w:t>
                             </w:r>
@@ -1820,11 +1828,13 @@
                         <w:pStyle w:val="a7"/>
                         <w:rPr>
                           <w:rFonts w:ascii="Impact" w:hAnsi="Impact"/>
+                          <w:color w:val="000000" w:themeColor="text1"/>
                         </w:rPr>
                       </w:pPr>
                       <w:r>
                         <w:rPr>
                           <w:rFonts w:ascii="Impact" w:hAnsi="Impact"/>
+                          <w:color w:val="000000" w:themeColor="text1"/>
                         </w:rPr>
                         <w:t>База персонажей</w:t>
                       </w:r>
@@ -3147,7 +3157,6 @@
                                 <w:sz w:val="20"/>
                               </w:rPr>
                             </w:pPr>
-                            <w:bookmarkStart w:id="0" w:name="_GoBack"/>
                             <w:r>
                               <w:rPr>
                                 <w:rFonts w:ascii="Impact" w:hAnsi="Impact"/>
@@ -3158,7 +3167,6 @@
                               <w:t>ItemsBase</w:t>
                             </w:r>
                           </w:p>
-                          <w:bookmarkEnd w:id="0"/>
                           <w:p>
                             <w:pPr>
                               <w:pStyle w:val="a7"/>
@@ -25582,7 +25590,7 @@
 </file>
 
 <file path=customXml/itemProps1.xml><?xml version="1.0" encoding="utf-8"?>
-<ds:datastoreItem xmlns:ds="http://schemas.openxmlformats.org/officeDocument/2006/customXml" ds:itemID="{5E019A44-9E8A-4A01-83E4-215F0048F6E0}">
+<ds:datastoreItem xmlns:ds="http://schemas.openxmlformats.org/officeDocument/2006/customXml" ds:itemID="{F04523F7-DA9E-4F84-8674-1DC7A5F31F41}">
   <ds:schemaRefs>
     <ds:schemaRef ds:uri="http://schemas.openxmlformats.org/officeDocument/2006/bibliography"/>
   </ds:schemaRefs>

</xml_diff>